<commit_message>
chore: update project files (readme, pipeline, inference, etc.)
</commit_message>
<xml_diff>
--- a/Final_Report_MLOps_Starter.docx
+++ b/Final_Report_MLOps_Starter.docx
@@ -13,7 +13,7 @@
         <w:rPr>
           <w:rFonts w:ascii="Times New Roman" w:hAnsi="Times New Roman" w:cs="Times New Roman"/>
         </w:rPr>
-        <w:t>Final Report: MLOps Starter — Bank Marketing (Term Deposit Prediction)</w:t>
+        <w:t>Final Report: MLOps Starter Bank Marketing (Term Deposit Prediction)</w:t>
       </w:r>
     </w:p>
     <w:p>
@@ -27,7 +27,19 @@
         <w:rPr>
           <w:rFonts w:ascii="Times New Roman" w:hAnsi="Times New Roman" w:cs="Times New Roman"/>
         </w:rPr>
-        <w:t>Date: August 10, 2025</w:t>
+        <w:t>Date: August 1</w:t>
+      </w:r>
+      <w:r>
+        <w:rPr>
+          <w:rFonts w:ascii="Times New Roman" w:hAnsi="Times New Roman" w:cs="Times New Roman"/>
+        </w:rPr>
+        <w:t>3</w:t>
+      </w:r>
+      <w:r>
+        <w:rPr>
+          <w:rFonts w:ascii="Times New Roman" w:hAnsi="Times New Roman" w:cs="Times New Roman"/>
+        </w:rPr>
+        <w:t>, 2025</w:t>
       </w:r>
       <w:r>
         <w:rPr>
@@ -42,21 +54,7 @@
             <w:rStyle w:val="Hyperlink"/>
             <w:rFonts w:ascii="Times New Roman" w:hAnsi="Times New Roman" w:cs="Times New Roman"/>
           </w:rPr>
-          <w:t>https://github.com/Mitch1789/mlops_st</w:t>
-        </w:r>
-        <w:r>
-          <w:rPr>
-            <w:rStyle w:val="Hyperlink"/>
-            <w:rFonts w:ascii="Times New Roman" w:hAnsi="Times New Roman" w:cs="Times New Roman"/>
-          </w:rPr>
-          <w:t>a</w:t>
-        </w:r>
-        <w:r>
-          <w:rPr>
-            <w:rStyle w:val="Hyperlink"/>
-            <w:rFonts w:ascii="Times New Roman" w:hAnsi="Times New Roman" w:cs="Times New Roman"/>
-          </w:rPr>
-          <w:t>rter</w:t>
+          <w:t>https://github.com/Mitch1789/mlops_starter</w:t>
         </w:r>
       </w:hyperlink>
     </w:p>
@@ -211,7 +209,19 @@
         <w:rPr>
           <w:rFonts w:ascii="Times New Roman" w:hAnsi="Times New Roman" w:cs="Times New Roman"/>
         </w:rPr>
-        <w:t>Dataset — UCI Bank Marketing (tabular, PII-free) enables fast iteration and clear baselines.</w:t>
+        <w:t>Dataset</w:t>
+      </w:r>
+      <w:r>
+        <w:rPr>
+          <w:rFonts w:ascii="Times New Roman" w:hAnsi="Times New Roman" w:cs="Times New Roman"/>
+        </w:rPr>
+        <w:t xml:space="preserve">: </w:t>
+      </w:r>
+      <w:r>
+        <w:rPr>
+          <w:rFonts w:ascii="Times New Roman" w:hAnsi="Times New Roman" w:cs="Times New Roman"/>
+        </w:rPr>
+        <w:t>UCI Bank Marketing (tabular, PII-free) enables fast iteration and clear baselines.</w:t>
       </w:r>
     </w:p>
     <w:p>
@@ -225,7 +235,19 @@
         <w:rPr>
           <w:rFonts w:ascii="Times New Roman" w:hAnsi="Times New Roman" w:cs="Times New Roman"/>
         </w:rPr>
-        <w:t>Versioning — Git for code; DVC for data and model artifacts (S3 remote).</w:t>
+        <w:t>Versioning</w:t>
+      </w:r>
+      <w:r>
+        <w:rPr>
+          <w:rFonts w:ascii="Times New Roman" w:hAnsi="Times New Roman" w:cs="Times New Roman"/>
+        </w:rPr>
+        <w:t xml:space="preserve">: </w:t>
+      </w:r>
+      <w:r>
+        <w:rPr>
+          <w:rFonts w:ascii="Times New Roman" w:hAnsi="Times New Roman" w:cs="Times New Roman"/>
+        </w:rPr>
+        <w:t>Git for code; DVC for data and model artifacts (S3 remote).</w:t>
       </w:r>
     </w:p>
     <w:p>
@@ -239,7 +261,19 @@
         <w:rPr>
           <w:rFonts w:ascii="Times New Roman" w:hAnsi="Times New Roman" w:cs="Times New Roman"/>
         </w:rPr>
-        <w:t>Pipeline — Four explicit stages wired in dvc.yaml improve cacheability and failure isolation.</w:t>
+        <w:t>Pipeline</w:t>
+      </w:r>
+      <w:r>
+        <w:rPr>
+          <w:rFonts w:ascii="Times New Roman" w:hAnsi="Times New Roman" w:cs="Times New Roman"/>
+        </w:rPr>
+        <w:t xml:space="preserve">: </w:t>
+      </w:r>
+      <w:r>
+        <w:rPr>
+          <w:rFonts w:ascii="Times New Roman" w:hAnsi="Times New Roman" w:cs="Times New Roman"/>
+        </w:rPr>
+        <w:t>Four explicit stages wired in dvc.yaml improve cacheability and failure isolation.</w:t>
       </w:r>
     </w:p>
     <w:p>
@@ -253,7 +287,19 @@
         <w:rPr>
           <w:rFonts w:ascii="Times New Roman" w:hAnsi="Times New Roman" w:cs="Times New Roman"/>
         </w:rPr>
-        <w:t>Baseline Model — scikit-learn RandomForest + small GridSearchCV. Persist the full Pipeline (preprocessor + estimator) to prevent train/serve skew.</w:t>
+        <w:t>Baseline Model</w:t>
+      </w:r>
+      <w:r>
+        <w:rPr>
+          <w:rFonts w:ascii="Times New Roman" w:hAnsi="Times New Roman" w:cs="Times New Roman"/>
+        </w:rPr>
+        <w:t xml:space="preserve">: </w:t>
+      </w:r>
+      <w:r>
+        <w:rPr>
+          <w:rFonts w:ascii="Times New Roman" w:hAnsi="Times New Roman" w:cs="Times New Roman"/>
+        </w:rPr>
+        <w:t>scikit-learn RandomForest + small GridSearchCV. Persist the full Pipeline (preprocessor + estimator) to prevent train/serve skew.</w:t>
       </w:r>
     </w:p>
     <w:p>
@@ -267,7 +313,19 @@
         <w:rPr>
           <w:rFonts w:ascii="Times New Roman" w:hAnsi="Times New Roman" w:cs="Times New Roman"/>
         </w:rPr>
-        <w:t>Inference — FastAPI accepts raw features; preprocessing occurs inside the saved Pipeline (OneHotEncoder(handle_unknown='ignore')).</w:t>
+        <w:t>Inference</w:t>
+      </w:r>
+      <w:r>
+        <w:rPr>
+          <w:rFonts w:ascii="Times New Roman" w:hAnsi="Times New Roman" w:cs="Times New Roman"/>
+        </w:rPr>
+        <w:t xml:space="preserve">: </w:t>
+      </w:r>
+      <w:r>
+        <w:rPr>
+          <w:rFonts w:ascii="Times New Roman" w:hAnsi="Times New Roman" w:cs="Times New Roman"/>
+        </w:rPr>
+        <w:t>FastAPI accepts raw features; preprocessing occurs inside the saved Pipeline (OneHotEncoder(handle_unknown='ignore')).</w:t>
       </w:r>
     </w:p>
     <w:p>
@@ -281,7 +339,19 @@
         <w:rPr>
           <w:rFonts w:ascii="Times New Roman" w:hAnsi="Times New Roman" w:cs="Times New Roman"/>
         </w:rPr>
-        <w:t>Containerization — Single Dockerfile ensures identical environments across local, CI, and SageMaker.</w:t>
+        <w:t>Containerization</w:t>
+      </w:r>
+      <w:r>
+        <w:rPr>
+          <w:rFonts w:ascii="Times New Roman" w:hAnsi="Times New Roman" w:cs="Times New Roman"/>
+        </w:rPr>
+        <w:t xml:space="preserve">: </w:t>
+      </w:r>
+      <w:r>
+        <w:rPr>
+          <w:rFonts w:ascii="Times New Roman" w:hAnsi="Times New Roman" w:cs="Times New Roman"/>
+        </w:rPr>
+        <w:t>Single Dockerfile ensures identical environments across local, CI, and SageMaker.</w:t>
       </w:r>
     </w:p>
     <w:p>
@@ -295,7 +365,19 @@
         <w:rPr>
           <w:rFonts w:ascii="Times New Roman" w:hAnsi="Times New Roman" w:cs="Times New Roman"/>
         </w:rPr>
-        <w:t>CI/CD — PRs: lint, tests, SMALL_RUN sanity training. Main: full DVC, Docker build/push to ECR, deploy/update SageMaker endpoint.</w:t>
+        <w:t xml:space="preserve">CI/CD </w:t>
+      </w:r>
+      <w:r>
+        <w:rPr>
+          <w:rFonts w:ascii="Times New Roman" w:hAnsi="Times New Roman" w:cs="Times New Roman"/>
+        </w:rPr>
+        <w:t xml:space="preserve">- </w:t>
+      </w:r>
+      <w:r>
+        <w:rPr>
+          <w:rFonts w:ascii="Times New Roman" w:hAnsi="Times New Roman" w:cs="Times New Roman"/>
+        </w:rPr>
+        <w:t>PRs: lint, tests, SMALL_RUN sanity training. Main: full DVC, Docker build/push to ECR, deploy/update SageMaker endpoint.</w:t>
       </w:r>
     </w:p>
     <w:p>
@@ -309,7 +391,19 @@
         <w:rPr>
           <w:rFonts w:ascii="Times New Roman" w:hAnsi="Times New Roman" w:cs="Times New Roman"/>
         </w:rPr>
-        <w:t>Monitoring — Optional CloudWatch metrics (latency, request counts) and alarms.</w:t>
+        <w:t xml:space="preserve">Monitoring </w:t>
+      </w:r>
+      <w:r>
+        <w:rPr>
+          <w:rFonts w:ascii="Times New Roman" w:hAnsi="Times New Roman" w:cs="Times New Roman"/>
+        </w:rPr>
+        <w:t xml:space="preserve">- </w:t>
+      </w:r>
+      <w:r>
+        <w:rPr>
+          <w:rFonts w:ascii="Times New Roman" w:hAnsi="Times New Roman" w:cs="Times New Roman"/>
+        </w:rPr>
+        <w:t>Optional CloudWatch metrics (latency, request counts) and alarms.</w:t>
       </w:r>
     </w:p>
     <w:p>
@@ -408,7 +502,19 @@
         <w:rPr>
           <w:rFonts w:ascii="Times New Roman" w:hAnsi="Times New Roman" w:cs="Times New Roman"/>
         </w:rPr>
-        <w:t>Class 1 — precision: 0.731, recall: 0.319, f1: 0.444, support: 928</w:t>
+        <w:t xml:space="preserve">Class 1 </w:t>
+      </w:r>
+      <w:r>
+        <w:rPr>
+          <w:rFonts w:ascii="Times New Roman" w:hAnsi="Times New Roman" w:cs="Times New Roman"/>
+        </w:rPr>
+        <w:t xml:space="preserve">- </w:t>
+      </w:r>
+      <w:r>
+        <w:rPr>
+          <w:rFonts w:ascii="Times New Roman" w:hAnsi="Times New Roman" w:cs="Times New Roman"/>
+        </w:rPr>
+        <w:t>precision: 0.731, recall: 0.319, f1: 0.444, support: 928</w:t>
       </w:r>
     </w:p>
     <w:p>
@@ -505,7 +611,19 @@
         <w:rPr>
           <w:rFonts w:ascii="Times New Roman" w:hAnsi="Times New Roman" w:cs="Times New Roman"/>
         </w:rPr>
-        <w:t>System metrics — track CPU, memory, request latency; set CloudWatch alarms on p90 latency and 5xx error rate.</w:t>
+        <w:t xml:space="preserve">System metrics </w:t>
+      </w:r>
+      <w:r>
+        <w:rPr>
+          <w:rFonts w:ascii="Times New Roman" w:hAnsi="Times New Roman" w:cs="Times New Roman"/>
+        </w:rPr>
+        <w:t xml:space="preserve">- </w:t>
+      </w:r>
+      <w:r>
+        <w:rPr>
+          <w:rFonts w:ascii="Times New Roman" w:hAnsi="Times New Roman" w:cs="Times New Roman"/>
+        </w:rPr>
+        <w:t>track CPU, memory, request latency; set CloudWatch alarms on p90 latency and 5xx error rate.</w:t>
       </w:r>
     </w:p>
     <w:p>
@@ -519,7 +637,19 @@
         <w:rPr>
           <w:rFonts w:ascii="Times New Roman" w:hAnsi="Times New Roman" w:cs="Times New Roman"/>
         </w:rPr>
-        <w:t>Data/Concept drift — compare categorical frequencies and numeric summary stats vs. training baselines; watch prediction rate/confidence drift. Auto-retrain via CI/CD on threshold breaches.</w:t>
+        <w:t xml:space="preserve">Data/Concept drift </w:t>
+      </w:r>
+      <w:r>
+        <w:rPr>
+          <w:rFonts w:ascii="Times New Roman" w:hAnsi="Times New Roman" w:cs="Times New Roman"/>
+        </w:rPr>
+        <w:t xml:space="preserve">- </w:t>
+      </w:r>
+      <w:r>
+        <w:rPr>
+          <w:rFonts w:ascii="Times New Roman" w:hAnsi="Times New Roman" w:cs="Times New Roman"/>
+        </w:rPr>
+        <w:t>compare categorical frequencies and numeric summary stats vs. training baselines; watch prediction rate/confidence drift. Auto-retrain via CI/CD on threshold breaches.</w:t>
       </w:r>
     </w:p>
     <w:p>
@@ -533,7 +663,19 @@
         <w:rPr>
           <w:rFonts w:ascii="Times New Roman" w:hAnsi="Times New Roman" w:cs="Times New Roman"/>
         </w:rPr>
-        <w:t>Logging — persist inference logs (request ID, latency, outcome) for auditability and incident response.</w:t>
+        <w:t xml:space="preserve">Logging </w:t>
+      </w:r>
+      <w:r>
+        <w:rPr>
+          <w:rFonts w:ascii="Times New Roman" w:hAnsi="Times New Roman" w:cs="Times New Roman"/>
+        </w:rPr>
+        <w:t xml:space="preserve">- </w:t>
+      </w:r>
+      <w:r>
+        <w:rPr>
+          <w:rFonts w:ascii="Times New Roman" w:hAnsi="Times New Roman" w:cs="Times New Roman"/>
+        </w:rPr>
+        <w:t>persist inference logs (request ID, latency, outcome) for auditability and incident response.</w:t>
       </w:r>
     </w:p>
     <w:p>
@@ -589,7 +731,19 @@
         <w:rPr>
           <w:rFonts w:ascii="Times New Roman" w:hAnsi="Times New Roman" w:cs="Times New Roman"/>
         </w:rPr>
-        <w:t>Container parity matters — single Dockerfile across local, CI, SageMaker.</w:t>
+        <w:t xml:space="preserve">Container parity matters </w:t>
+      </w:r>
+      <w:r>
+        <w:rPr>
+          <w:rFonts w:ascii="Times New Roman" w:hAnsi="Times New Roman" w:cs="Times New Roman"/>
+        </w:rPr>
+        <w:t>-</w:t>
+      </w:r>
+      <w:r>
+        <w:rPr>
+          <w:rFonts w:ascii="Times New Roman" w:hAnsi="Times New Roman" w:cs="Times New Roman"/>
+        </w:rPr>
+        <w:t xml:space="preserve"> single Dockerfile across local, CI, SageMaker.</w:t>
       </w:r>
     </w:p>
     <w:p>
@@ -603,7 +757,19 @@
         <w:rPr>
           <w:rFonts w:ascii="Times New Roman" w:hAnsi="Times New Roman" w:cs="Times New Roman"/>
         </w:rPr>
-        <w:t>Windows hygiene — separate PowerShell commands (no &amp;&amp;); keep repos outside OneDrive to avoid venv locks.</w:t>
+        <w:t xml:space="preserve">Windows hygiene </w:t>
+      </w:r>
+      <w:r>
+        <w:rPr>
+          <w:rFonts w:ascii="Times New Roman" w:hAnsi="Times New Roman" w:cs="Times New Roman"/>
+        </w:rPr>
+        <w:t>-</w:t>
+      </w:r>
+      <w:r>
+        <w:rPr>
+          <w:rFonts w:ascii="Times New Roman" w:hAnsi="Times New Roman" w:cs="Times New Roman"/>
+        </w:rPr>
+        <w:t xml:space="preserve"> separate PowerShell commands (no &amp;&amp;); keep repos outside OneDrive to avoid venv locks.</w:t>
       </w:r>
     </w:p>
     <w:p>
@@ -617,7 +783,19 @@
         <w:rPr>
           <w:rFonts w:ascii="Times New Roman" w:hAnsi="Times New Roman" w:cs="Times New Roman"/>
         </w:rPr>
-        <w:t>Cloud consistency — align regions across S3/ECR/SageMaker; allow iam:PassRole for deploy automation.</w:t>
+        <w:t xml:space="preserve">Cloud consistency </w:t>
+      </w:r>
+      <w:r>
+        <w:rPr>
+          <w:rFonts w:ascii="Times New Roman" w:hAnsi="Times New Roman" w:cs="Times New Roman"/>
+        </w:rPr>
+        <w:t xml:space="preserve">- </w:t>
+      </w:r>
+      <w:r>
+        <w:rPr>
+          <w:rFonts w:ascii="Times New Roman" w:hAnsi="Times New Roman" w:cs="Times New Roman"/>
+        </w:rPr>
+        <w:t>align regions across S3/ECR/SageMaker; allow iam:PassRole for deploy automation.</w:t>
       </w:r>
     </w:p>
     <w:p>

</xml_diff>